<commit_message>
Modified use cses and traceability matrix files. Created test template file
</commit_message>
<xml_diff>
--- a/SwagLabs Traceability matrix.docx
+++ b/SwagLabs Traceability matrix.docx
@@ -432,7 +432,7 @@
         <w:tblLook w:val="04A0" w:firstRow="1" w:lastRow="0" w:firstColumn="1" w:lastColumn="0" w:noHBand="0" w:noVBand="1"/>
       </w:tblPr>
       <w:tblGrid>
-        <w:gridCol w:w="3886"/>
+        <w:gridCol w:w="3849"/>
         <w:gridCol w:w="4675"/>
       </w:tblGrid>
       <w:tr>
@@ -467,7 +467,10 @@
               <w:ind w:right="3040"/>
             </w:pPr>
             <w:r>
-              <w:t>SW001</w:t>
+              <w:t>UC0</w:t>
+            </w:r>
+            <w:r>
+              <w:t>01</w:t>
             </w:r>
           </w:p>
         </w:tc>
@@ -489,7 +492,10 @@
           </w:tcPr>
           <w:p>
             <w:r>
-              <w:t>SW002</w:t>
+              <w:t>UC0</w:t>
+            </w:r>
+            <w:r>
+              <w:t>02</w:t>
             </w:r>
           </w:p>
         </w:tc>
@@ -507,7 +513,10 @@
           </w:tcPr>
           <w:p>
             <w:r>
-              <w:t>SW003</w:t>
+              <w:t>UC0</w:t>
+            </w:r>
+            <w:r>
+              <w:t>03</w:t>
             </w:r>
           </w:p>
         </w:tc>
@@ -525,7 +534,10 @@
           </w:tcPr>
           <w:p>
             <w:r>
-              <w:t>SW004</w:t>
+              <w:t>UC0</w:t>
+            </w:r>
+            <w:r>
+              <w:t>04</w:t>
             </w:r>
           </w:p>
         </w:tc>
@@ -543,7 +555,10 @@
           </w:tcPr>
           <w:p>
             <w:r>
-              <w:t>SW005</w:t>
+              <w:t>UC0</w:t>
+            </w:r>
+            <w:r>
+              <w:t>05</w:t>
             </w:r>
           </w:p>
         </w:tc>
@@ -561,7 +576,10 @@
           </w:tcPr>
           <w:p>
             <w:r>
-              <w:t>SW006</w:t>
+              <w:t>UC0</w:t>
+            </w:r>
+            <w:r>
+              <w:t>06</w:t>
             </w:r>
           </w:p>
         </w:tc>
@@ -579,7 +597,10 @@
           </w:tcPr>
           <w:p>
             <w:r>
-              <w:t>SW007</w:t>
+              <w:t>UC0</w:t>
+            </w:r>
+            <w:r>
+              <w:t>07</w:t>
             </w:r>
           </w:p>
         </w:tc>
@@ -597,7 +618,10 @@
           </w:tcPr>
           <w:p>
             <w:r>
-              <w:t>SW008</w:t>
+              <w:t>UC0</w:t>
+            </w:r>
+            <w:r>
+              <w:t>08</w:t>
             </w:r>
           </w:p>
         </w:tc>
@@ -615,7 +639,10 @@
           </w:tcPr>
           <w:p>
             <w:r>
-              <w:t>SW009</w:t>
+              <w:t>UC0</w:t>
+            </w:r>
+            <w:r>
+              <w:t>09</w:t>
             </w:r>
           </w:p>
         </w:tc>
@@ -633,7 +660,10 @@
           </w:tcPr>
           <w:p>
             <w:r>
-              <w:t>SW010</w:t>
+              <w:t>UC0</w:t>
+            </w:r>
+            <w:r>
+              <w:t>10</w:t>
             </w:r>
           </w:p>
         </w:tc>
@@ -651,7 +681,10 @@
           </w:tcPr>
           <w:p>
             <w:r>
-              <w:t>SW011</w:t>
+              <w:t>UC0</w:t>
+            </w:r>
+            <w:r>
+              <w:t>11</w:t>
             </w:r>
           </w:p>
         </w:tc>
@@ -669,7 +702,10 @@
           </w:tcPr>
           <w:p>
             <w:r>
-              <w:t>SW012</w:t>
+              <w:t>UC0</w:t>
+            </w:r>
+            <w:r>
+              <w:t>12</w:t>
             </w:r>
           </w:p>
         </w:tc>
@@ -687,7 +723,10 @@
           </w:tcPr>
           <w:p>
             <w:r>
-              <w:t>SW013</w:t>
+              <w:t>UC0</w:t>
+            </w:r>
+            <w:r>
+              <w:t>13</w:t>
             </w:r>
           </w:p>
         </w:tc>
@@ -705,7 +744,10 @@
           </w:tcPr>
           <w:p>
             <w:r>
-              <w:t>SW014</w:t>
+              <w:t>UC0</w:t>
+            </w:r>
+            <w:r>
+              <w:t>14</w:t>
             </w:r>
           </w:p>
         </w:tc>
@@ -723,7 +765,10 @@
           </w:tcPr>
           <w:p>
             <w:r>
-              <w:t>SW015</w:t>
+              <w:t>UC0</w:t>
+            </w:r>
+            <w:r>
+              <w:t>15</w:t>
             </w:r>
           </w:p>
         </w:tc>
@@ -741,7 +786,10 @@
           </w:tcPr>
           <w:p>
             <w:r>
-              <w:t>SW016</w:t>
+              <w:t>UC0</w:t>
+            </w:r>
+            <w:r>
+              <w:t>16</w:t>
             </w:r>
           </w:p>
         </w:tc>
@@ -759,7 +807,10 @@
           </w:tcPr>
           <w:p>
             <w:r>
-              <w:t>SW017</w:t>
+              <w:t>UC0</w:t>
+            </w:r>
+            <w:r>
+              <w:t>17</w:t>
             </w:r>
           </w:p>
         </w:tc>
@@ -777,7 +828,10 @@
           </w:tcPr>
           <w:p>
             <w:r>
-              <w:t>SW018</w:t>
+              <w:t>UC0</w:t>
+            </w:r>
+            <w:r>
+              <w:t>18</w:t>
             </w:r>
           </w:p>
         </w:tc>
@@ -795,7 +849,10 @@
           </w:tcPr>
           <w:p>
             <w:r>
-              <w:t>SW019</w:t>
+              <w:t>UC0</w:t>
+            </w:r>
+            <w:r>
+              <w:t>19</w:t>
             </w:r>
           </w:p>
         </w:tc>
@@ -813,7 +870,10 @@
           </w:tcPr>
           <w:p>
             <w:r>
-              <w:t>SW020</w:t>
+              <w:t>UC0</w:t>
+            </w:r>
+            <w:r>
+              <w:t>20</w:t>
             </w:r>
           </w:p>
         </w:tc>
@@ -1554,9 +1614,12 @@
   </w:compat>
   <w:rsids>
     <w:rsidRoot w:val="009B5929"/>
+    <w:rsid w:val="004752AA"/>
     <w:rsid w:val="008A1F09"/>
     <w:rsid w:val="009B5929"/>
+    <w:rsid w:val="009B7AB7"/>
     <w:rsid w:val="00DD7DF0"/>
+    <w:rsid w:val="00E2588B"/>
   </w:rsids>
   <m:mathPr>
     <m:mathFont m:val="Cambria Math"/>

</xml_diff>

<commit_message>
Test case authoring in progress
</commit_message>
<xml_diff>
--- a/SwagLabs Traceability matrix.docx
+++ b/SwagLabs Traceability matrix.docx
@@ -425,466 +425,6 @@
       </w:r>
     </w:p>
     <w:p/>
-    <w:tbl>
-      <w:tblPr>
-        <w:tblStyle w:val="TableGrid"/>
-        <w:tblW w:w="0" w:type="auto"/>
-        <w:tblLook w:val="04A0" w:firstRow="1" w:lastRow="0" w:firstColumn="1" w:lastColumn="0" w:noHBand="0" w:noVBand="1"/>
-      </w:tblPr>
-      <w:tblGrid>
-        <w:gridCol w:w="3849"/>
-        <w:gridCol w:w="4675"/>
-      </w:tblGrid>
-      <w:tr>
-        <w:tc>
-          <w:tcPr>
-            <w:tcW w:w="2425" w:type="dxa"/>
-          </w:tcPr>
-          <w:p>
-            <w:r>
-              <w:t>Scenario Id</w:t>
-            </w:r>
-          </w:p>
-        </w:tc>
-        <w:tc>
-          <w:tcPr>
-            <w:tcW w:w="4675" w:type="dxa"/>
-          </w:tcPr>
-          <w:p>
-            <w:r>
-              <w:t>Test Case id</w:t>
-            </w:r>
-          </w:p>
-        </w:tc>
-      </w:tr>
-      <w:tr>
-        <w:tc>
-          <w:tcPr>
-            <w:tcW w:w="2425" w:type="dxa"/>
-          </w:tcPr>
-          <w:p>
-            <w:pPr>
-              <w:ind w:right="3040"/>
-            </w:pPr>
-            <w:r>
-              <w:t>UC0</w:t>
-            </w:r>
-            <w:r>
-              <w:t>01</w:t>
-            </w:r>
-          </w:p>
-        </w:tc>
-        <w:tc>
-          <w:tcPr>
-            <w:tcW w:w="4675" w:type="dxa"/>
-          </w:tcPr>
-          <w:p>
-            <w:pPr>
-              <w:ind w:left="-2110"/>
-            </w:pPr>
-          </w:p>
-        </w:tc>
-      </w:tr>
-      <w:tr>
-        <w:tc>
-          <w:tcPr>
-            <w:tcW w:w="2425" w:type="dxa"/>
-          </w:tcPr>
-          <w:p>
-            <w:r>
-              <w:t>UC0</w:t>
-            </w:r>
-            <w:r>
-              <w:t>02</w:t>
-            </w:r>
-          </w:p>
-        </w:tc>
-        <w:tc>
-          <w:tcPr>
-            <w:tcW w:w="4675" w:type="dxa"/>
-          </w:tcPr>
-          <w:p/>
-        </w:tc>
-      </w:tr>
-      <w:tr>
-        <w:tc>
-          <w:tcPr>
-            <w:tcW w:w="2425" w:type="dxa"/>
-          </w:tcPr>
-          <w:p>
-            <w:r>
-              <w:t>UC0</w:t>
-            </w:r>
-            <w:r>
-              <w:t>03</w:t>
-            </w:r>
-          </w:p>
-        </w:tc>
-        <w:tc>
-          <w:tcPr>
-            <w:tcW w:w="4675" w:type="dxa"/>
-          </w:tcPr>
-          <w:p/>
-        </w:tc>
-      </w:tr>
-      <w:tr>
-        <w:tc>
-          <w:tcPr>
-            <w:tcW w:w="2425" w:type="dxa"/>
-          </w:tcPr>
-          <w:p>
-            <w:r>
-              <w:t>UC0</w:t>
-            </w:r>
-            <w:r>
-              <w:t>04</w:t>
-            </w:r>
-          </w:p>
-        </w:tc>
-        <w:tc>
-          <w:tcPr>
-            <w:tcW w:w="4675" w:type="dxa"/>
-          </w:tcPr>
-          <w:p/>
-        </w:tc>
-      </w:tr>
-      <w:tr>
-        <w:tc>
-          <w:tcPr>
-            <w:tcW w:w="2425" w:type="dxa"/>
-          </w:tcPr>
-          <w:p>
-            <w:r>
-              <w:t>UC0</w:t>
-            </w:r>
-            <w:r>
-              <w:t>05</w:t>
-            </w:r>
-          </w:p>
-        </w:tc>
-        <w:tc>
-          <w:tcPr>
-            <w:tcW w:w="4675" w:type="dxa"/>
-          </w:tcPr>
-          <w:p/>
-        </w:tc>
-      </w:tr>
-      <w:tr>
-        <w:tc>
-          <w:tcPr>
-            <w:tcW w:w="2425" w:type="dxa"/>
-          </w:tcPr>
-          <w:p>
-            <w:r>
-              <w:t>UC0</w:t>
-            </w:r>
-            <w:r>
-              <w:t>06</w:t>
-            </w:r>
-          </w:p>
-        </w:tc>
-        <w:tc>
-          <w:tcPr>
-            <w:tcW w:w="4675" w:type="dxa"/>
-          </w:tcPr>
-          <w:p/>
-        </w:tc>
-      </w:tr>
-      <w:tr>
-        <w:tc>
-          <w:tcPr>
-            <w:tcW w:w="2425" w:type="dxa"/>
-          </w:tcPr>
-          <w:p>
-            <w:r>
-              <w:t>UC0</w:t>
-            </w:r>
-            <w:r>
-              <w:t>07</w:t>
-            </w:r>
-          </w:p>
-        </w:tc>
-        <w:tc>
-          <w:tcPr>
-            <w:tcW w:w="4675" w:type="dxa"/>
-          </w:tcPr>
-          <w:p/>
-        </w:tc>
-      </w:tr>
-      <w:tr>
-        <w:tc>
-          <w:tcPr>
-            <w:tcW w:w="2425" w:type="dxa"/>
-          </w:tcPr>
-          <w:p>
-            <w:r>
-              <w:t>UC0</w:t>
-            </w:r>
-            <w:r>
-              <w:t>08</w:t>
-            </w:r>
-          </w:p>
-        </w:tc>
-        <w:tc>
-          <w:tcPr>
-            <w:tcW w:w="4675" w:type="dxa"/>
-          </w:tcPr>
-          <w:p/>
-        </w:tc>
-      </w:tr>
-      <w:tr>
-        <w:tc>
-          <w:tcPr>
-            <w:tcW w:w="2425" w:type="dxa"/>
-          </w:tcPr>
-          <w:p>
-            <w:r>
-              <w:t>UC0</w:t>
-            </w:r>
-            <w:r>
-              <w:t>09</w:t>
-            </w:r>
-          </w:p>
-        </w:tc>
-        <w:tc>
-          <w:tcPr>
-            <w:tcW w:w="4675" w:type="dxa"/>
-          </w:tcPr>
-          <w:p/>
-        </w:tc>
-      </w:tr>
-      <w:tr>
-        <w:tc>
-          <w:tcPr>
-            <w:tcW w:w="2425" w:type="dxa"/>
-          </w:tcPr>
-          <w:p>
-            <w:r>
-              <w:t>UC0</w:t>
-            </w:r>
-            <w:r>
-              <w:t>10</w:t>
-            </w:r>
-          </w:p>
-        </w:tc>
-        <w:tc>
-          <w:tcPr>
-            <w:tcW w:w="4675" w:type="dxa"/>
-          </w:tcPr>
-          <w:p/>
-        </w:tc>
-      </w:tr>
-      <w:tr>
-        <w:tc>
-          <w:tcPr>
-            <w:tcW w:w="2425" w:type="dxa"/>
-          </w:tcPr>
-          <w:p>
-            <w:r>
-              <w:t>UC0</w:t>
-            </w:r>
-            <w:r>
-              <w:t>11</w:t>
-            </w:r>
-          </w:p>
-        </w:tc>
-        <w:tc>
-          <w:tcPr>
-            <w:tcW w:w="4675" w:type="dxa"/>
-          </w:tcPr>
-          <w:p/>
-        </w:tc>
-      </w:tr>
-      <w:tr>
-        <w:tc>
-          <w:tcPr>
-            <w:tcW w:w="2425" w:type="dxa"/>
-          </w:tcPr>
-          <w:p>
-            <w:r>
-              <w:t>UC0</w:t>
-            </w:r>
-            <w:r>
-              <w:t>12</w:t>
-            </w:r>
-          </w:p>
-        </w:tc>
-        <w:tc>
-          <w:tcPr>
-            <w:tcW w:w="4675" w:type="dxa"/>
-          </w:tcPr>
-          <w:p/>
-        </w:tc>
-      </w:tr>
-      <w:tr>
-        <w:tc>
-          <w:tcPr>
-            <w:tcW w:w="2425" w:type="dxa"/>
-          </w:tcPr>
-          <w:p>
-            <w:r>
-              <w:t>UC0</w:t>
-            </w:r>
-            <w:r>
-              <w:t>13</w:t>
-            </w:r>
-          </w:p>
-        </w:tc>
-        <w:tc>
-          <w:tcPr>
-            <w:tcW w:w="4675" w:type="dxa"/>
-          </w:tcPr>
-          <w:p/>
-        </w:tc>
-      </w:tr>
-      <w:tr>
-        <w:tc>
-          <w:tcPr>
-            <w:tcW w:w="2425" w:type="dxa"/>
-          </w:tcPr>
-          <w:p>
-            <w:r>
-              <w:t>UC0</w:t>
-            </w:r>
-            <w:r>
-              <w:t>14</w:t>
-            </w:r>
-          </w:p>
-        </w:tc>
-        <w:tc>
-          <w:tcPr>
-            <w:tcW w:w="4675" w:type="dxa"/>
-          </w:tcPr>
-          <w:p/>
-        </w:tc>
-      </w:tr>
-      <w:tr>
-        <w:tc>
-          <w:tcPr>
-            <w:tcW w:w="2425" w:type="dxa"/>
-          </w:tcPr>
-          <w:p>
-            <w:r>
-              <w:t>UC0</w:t>
-            </w:r>
-            <w:r>
-              <w:t>15</w:t>
-            </w:r>
-          </w:p>
-        </w:tc>
-        <w:tc>
-          <w:tcPr>
-            <w:tcW w:w="4675" w:type="dxa"/>
-          </w:tcPr>
-          <w:p/>
-        </w:tc>
-      </w:tr>
-      <w:tr>
-        <w:tc>
-          <w:tcPr>
-            <w:tcW w:w="2425" w:type="dxa"/>
-          </w:tcPr>
-          <w:p>
-            <w:r>
-              <w:t>UC0</w:t>
-            </w:r>
-            <w:r>
-              <w:t>16</w:t>
-            </w:r>
-          </w:p>
-        </w:tc>
-        <w:tc>
-          <w:tcPr>
-            <w:tcW w:w="4675" w:type="dxa"/>
-          </w:tcPr>
-          <w:p/>
-        </w:tc>
-      </w:tr>
-      <w:tr>
-        <w:tc>
-          <w:tcPr>
-            <w:tcW w:w="2425" w:type="dxa"/>
-          </w:tcPr>
-          <w:p>
-            <w:r>
-              <w:t>UC0</w:t>
-            </w:r>
-            <w:r>
-              <w:t>17</w:t>
-            </w:r>
-          </w:p>
-        </w:tc>
-        <w:tc>
-          <w:tcPr>
-            <w:tcW w:w="4675" w:type="dxa"/>
-          </w:tcPr>
-          <w:p/>
-        </w:tc>
-      </w:tr>
-      <w:tr>
-        <w:tc>
-          <w:tcPr>
-            <w:tcW w:w="2425" w:type="dxa"/>
-          </w:tcPr>
-          <w:p>
-            <w:r>
-              <w:t>UC0</w:t>
-            </w:r>
-            <w:r>
-              <w:t>18</w:t>
-            </w:r>
-          </w:p>
-        </w:tc>
-        <w:tc>
-          <w:tcPr>
-            <w:tcW w:w="4675" w:type="dxa"/>
-          </w:tcPr>
-          <w:p/>
-        </w:tc>
-      </w:tr>
-      <w:tr>
-        <w:tc>
-          <w:tcPr>
-            <w:tcW w:w="2425" w:type="dxa"/>
-          </w:tcPr>
-          <w:p>
-            <w:r>
-              <w:t>UC0</w:t>
-            </w:r>
-            <w:r>
-              <w:t>19</w:t>
-            </w:r>
-          </w:p>
-        </w:tc>
-        <w:tc>
-          <w:tcPr>
-            <w:tcW w:w="4675" w:type="dxa"/>
-          </w:tcPr>
-          <w:p/>
-        </w:tc>
-      </w:tr>
-      <w:tr>
-        <w:tc>
-          <w:tcPr>
-            <w:tcW w:w="2425" w:type="dxa"/>
-          </w:tcPr>
-          <w:p>
-            <w:r>
-              <w:t>UC0</w:t>
-            </w:r>
-            <w:r>
-              <w:t>20</w:t>
-            </w:r>
-          </w:p>
-        </w:tc>
-        <w:tc>
-          <w:tcPr>
-            <w:tcW w:w="4675" w:type="dxa"/>
-          </w:tcPr>
-          <w:p/>
-        </w:tc>
-      </w:tr>
-    </w:tbl>
     <w:p/>
     <w:sectPr>
       <w:pgSz w:w="12240" w:h="15840"/>
@@ -1614,12 +1154,14 @@
   </w:compat>
   <w:rsids>
     <w:rsidRoot w:val="009B5929"/>
+    <w:rsid w:val="004064C0"/>
     <w:rsid w:val="004752AA"/>
     <w:rsid w:val="008A1F09"/>
     <w:rsid w:val="009B5929"/>
     <w:rsid w:val="009B7AB7"/>
     <w:rsid w:val="00DD7DF0"/>
     <w:rsid w:val="00E2588B"/>
+    <w:rsid w:val="00FD21D1"/>
   </w:rsids>
   <m:mathPr>
     <m:mathFont m:val="Cambria Math"/>

</xml_diff>